<commit_message>
Adição do backlog do projeto
</commit_message>
<xml_diff>
--- a/private/documentacao/PI-Documentacao-NeedForSpeed.docx
+++ b/private/documentacao/PI-Documentacao-NeedForSpeed.docx
@@ -3168,7 +3168,7 @@
           <w:noProof/>
         </w:rPr>
         <w:drawing>
-          <wp:anchor distT="0" distB="0" distL="114300" distR="114300" simplePos="0" relativeHeight="251658240" behindDoc="0" locked="0" layoutInCell="1" allowOverlap="1" wp14:anchorId="0F8EFAEA" wp14:editId="69293C6D">
+          <wp:anchor distT="0" distB="0" distL="114300" distR="114300" simplePos="0" relativeHeight="251660288" behindDoc="0" locked="0" layoutInCell="1" allowOverlap="1" wp14:anchorId="1E50DDF3" wp14:editId="7D37E74D">
             <wp:simplePos x="0" y="0"/>
             <wp:positionH relativeFrom="column">
               <wp:posOffset>616688</wp:posOffset>
@@ -3176,22 +3176,22 @@
             <wp:positionV relativeFrom="paragraph">
               <wp:posOffset>-3456</wp:posOffset>
             </wp:positionV>
-            <wp:extent cx="5512132" cy="4852416"/>
-            <wp:effectExtent l="0" t="0" r="0" b="5715"/>
+            <wp:extent cx="5153744" cy="4429743"/>
+            <wp:effectExtent l="0" t="0" r="8890" b="9525"/>
             <wp:wrapNone/>
-            <wp:docPr id="5" name="Image 5"/>
+            <wp:docPr id="6" name="Imagem 6"/>
             <wp:cNvGraphicFramePr>
-              <a:graphicFrameLocks xmlns:a="http://schemas.openxmlformats.org/drawingml/2006/main"/>
+              <a:graphicFrameLocks xmlns:a="http://schemas.openxmlformats.org/drawingml/2006/main" noChangeAspect="1"/>
             </wp:cNvGraphicFramePr>
             <a:graphic xmlns:a="http://schemas.openxmlformats.org/drawingml/2006/main">
               <a:graphicData uri="http://schemas.openxmlformats.org/drawingml/2006/picture">
                 <pic:pic xmlns:pic="http://schemas.openxmlformats.org/drawingml/2006/picture">
                   <pic:nvPicPr>
-                    <pic:cNvPr id="5" name="Image 5"/>
+                    <pic:cNvPr id="6" name="Imagem 6"/>
                     <pic:cNvPicPr/>
                   </pic:nvPicPr>
                   <pic:blipFill>
-                    <a:blip r:embed="rId11" cstate="print">
+                    <a:blip r:embed="rId11">
                       <a:extLst>
                         <a:ext uri="{28A0092B-C50C-407E-A947-70E740481C1C}">
                           <a14:useLocalDpi xmlns:a14="http://schemas.microsoft.com/office/drawing/2010/main" val="0"/>
@@ -3205,7 +3205,7 @@
                   <pic:spPr>
                     <a:xfrm>
                       <a:off x="0" y="0"/>
-                      <a:ext cx="5512132" cy="4852416"/>
+                      <a:ext cx="5153744" cy="4429743"/>
                     </a:xfrm>
                     <a:prstGeom prst="rect">
                       <a:avLst/>
@@ -3352,16 +3352,6 @@
     <w:p>
       <w:pPr>
         <w:pStyle w:val="Corpodetexto"/>
-      </w:pPr>
-    </w:p>
-    <w:p>
-      <w:pPr>
-        <w:pStyle w:val="Corpodetexto"/>
-      </w:pPr>
-    </w:p>
-    <w:p>
-      <w:pPr>
-        <w:pStyle w:val="Corpodetexto"/>
         <w:jc w:val="center"/>
         <w:rPr>
           <w:b/>
@@ -3379,21 +3369,7 @@
           <w:b/>
           <w:color w:val="808080" w:themeColor="background1" w:themeShade="80"/>
         </w:rPr>
-        <w:t xml:space="preserve">(Fonte: </w:t>
-      </w:r>
-      <w:r>
-        <w:rPr>
-          <w:b/>
-          <w:color w:val="808080" w:themeColor="background1" w:themeShade="80"/>
-        </w:rPr>
-        <w:t>o autor</w:t>
-      </w:r>
-      <w:r>
-        <w:rPr>
-          <w:b/>
-          <w:color w:val="808080" w:themeColor="background1" w:themeShade="80"/>
-        </w:rPr>
-        <w:t>)</w:t>
+        <w:t>(Fonte: o autor)</w:t>
       </w:r>
     </w:p>
     <w:p>
@@ -3750,30 +3726,30 @@
           <w:noProof/>
         </w:rPr>
         <w:drawing>
-          <wp:anchor distT="0" distB="0" distL="114300" distR="114300" simplePos="0" relativeHeight="251659264" behindDoc="0" locked="0" layoutInCell="1" allowOverlap="1" wp14:anchorId="5FD0146C" wp14:editId="3EF9329A">
+          <wp:anchor distT="0" distB="0" distL="114300" distR="114300" simplePos="0" relativeHeight="251659264" behindDoc="0" locked="0" layoutInCell="1" allowOverlap="1" wp14:anchorId="3D846A5B" wp14:editId="105D027D">
             <wp:simplePos x="0" y="0"/>
-            <wp:positionH relativeFrom="column">
-              <wp:posOffset>1265274</wp:posOffset>
+            <wp:positionH relativeFrom="margin">
+              <wp:align>right</wp:align>
             </wp:positionH>
             <wp:positionV relativeFrom="paragraph">
-              <wp:posOffset>-1580</wp:posOffset>
+              <wp:posOffset>104421</wp:posOffset>
             </wp:positionV>
-            <wp:extent cx="4175227" cy="5664136"/>
+            <wp:extent cx="6400800" cy="3163570"/>
             <wp:effectExtent l="0" t="0" r="0" b="0"/>
             <wp:wrapNone/>
-            <wp:docPr id="6" name="Image 6"/>
+            <wp:docPr id="11" name="Imagem 11"/>
             <wp:cNvGraphicFramePr>
-              <a:graphicFrameLocks xmlns:a="http://schemas.openxmlformats.org/drawingml/2006/main"/>
+              <a:graphicFrameLocks xmlns:a="http://schemas.openxmlformats.org/drawingml/2006/main" noChangeAspect="1"/>
             </wp:cNvGraphicFramePr>
             <a:graphic xmlns:a="http://schemas.openxmlformats.org/drawingml/2006/main">
               <a:graphicData uri="http://schemas.openxmlformats.org/drawingml/2006/picture">
                 <pic:pic xmlns:pic="http://schemas.openxmlformats.org/drawingml/2006/picture">
                   <pic:nvPicPr>
-                    <pic:cNvPr id="6" name="Image 6"/>
+                    <pic:cNvPr id="11" name="Imagem 11"/>
                     <pic:cNvPicPr/>
                   </pic:nvPicPr>
                   <pic:blipFill>
-                    <a:blip r:embed="rId13" cstate="print">
+                    <a:blip r:embed="rId13">
                       <a:extLst>
                         <a:ext uri="{28A0092B-C50C-407E-A947-70E740481C1C}">
                           <a14:useLocalDpi xmlns:a14="http://schemas.microsoft.com/office/drawing/2010/main" val="0"/>
@@ -3787,7 +3763,7 @@
                   <pic:spPr>
                     <a:xfrm>
                       <a:off x="0" y="0"/>
-                      <a:ext cx="4175227" cy="5664136"/>
+                      <a:ext cx="6400800" cy="3163570"/>
                     </a:xfrm>
                     <a:prstGeom prst="rect">
                       <a:avLst/>
@@ -3899,76 +3875,6 @@
     <w:p>
       <w:pPr>
         <w:pStyle w:val="Corpodetexto"/>
-      </w:pPr>
-    </w:p>
-    <w:p>
-      <w:pPr>
-        <w:pStyle w:val="Corpodetexto"/>
-      </w:pPr>
-    </w:p>
-    <w:p>
-      <w:pPr>
-        <w:pStyle w:val="Corpodetexto"/>
-      </w:pPr>
-    </w:p>
-    <w:p>
-      <w:pPr>
-        <w:pStyle w:val="Corpodetexto"/>
-      </w:pPr>
-    </w:p>
-    <w:p>
-      <w:pPr>
-        <w:pStyle w:val="Corpodetexto"/>
-      </w:pPr>
-    </w:p>
-    <w:p>
-      <w:pPr>
-        <w:pStyle w:val="Corpodetexto"/>
-      </w:pPr>
-    </w:p>
-    <w:p>
-      <w:pPr>
-        <w:pStyle w:val="Corpodetexto"/>
-      </w:pPr>
-    </w:p>
-    <w:p>
-      <w:pPr>
-        <w:pStyle w:val="Corpodetexto"/>
-      </w:pPr>
-    </w:p>
-    <w:p>
-      <w:pPr>
-        <w:pStyle w:val="Corpodetexto"/>
-      </w:pPr>
-    </w:p>
-    <w:p>
-      <w:pPr>
-        <w:pStyle w:val="Corpodetexto"/>
-      </w:pPr>
-    </w:p>
-    <w:p>
-      <w:pPr>
-        <w:pStyle w:val="Corpodetexto"/>
-      </w:pPr>
-    </w:p>
-    <w:p>
-      <w:pPr>
-        <w:pStyle w:val="Corpodetexto"/>
-      </w:pPr>
-    </w:p>
-    <w:p>
-      <w:pPr>
-        <w:pStyle w:val="Corpodetexto"/>
-      </w:pPr>
-    </w:p>
-    <w:p>
-      <w:pPr>
-        <w:pStyle w:val="Corpodetexto"/>
-      </w:pPr>
-    </w:p>
-    <w:p>
-      <w:pPr>
-        <w:pStyle w:val="Corpodetexto"/>
         <w:jc w:val="center"/>
         <w:rPr>
           <w:b/>
@@ -3986,21 +3892,7 @@
           <w:b/>
           <w:color w:val="808080" w:themeColor="background1" w:themeShade="80"/>
         </w:rPr>
-        <w:t xml:space="preserve">(Fonte: </w:t>
-      </w:r>
-      <w:r>
-        <w:rPr>
-          <w:b/>
-          <w:color w:val="808080" w:themeColor="background1" w:themeShade="80"/>
-        </w:rPr>
-        <w:t>o autor</w:t>
-      </w:r>
-      <w:r>
-        <w:rPr>
-          <w:b/>
-          <w:color w:val="808080" w:themeColor="background1" w:themeShade="80"/>
-        </w:rPr>
-        <w:t>)</w:t>
+        <w:t>(Fonte: o autor)</w:t>
       </w:r>
     </w:p>
     <w:p>
@@ -4886,7 +4778,7 @@
                 <w:sz w:val="24"/>
                 <w:szCs w:val="24"/>
               </w:rPr>
-              <w:t>1</w:t>
+              <w:t>4</w:t>
             </w:r>
           </w:p>
         </w:tc>
@@ -7644,14 +7536,7 @@
                               <w:rFonts w:ascii="Calibri"/>
                               <w:spacing w:val="-5"/>
                             </w:rPr>
-                            <w:t>1</w:t>
-                          </w:r>
-                          <w:r>
-                            <w:rPr>
-                              <w:rFonts w:ascii="Calibri"/>
-                              <w:spacing w:val="-5"/>
-                            </w:rPr>
-                            <w:t>0</w:t>
+                            <w:t>10</w:t>
                           </w:r>
                           <w:r>
                             <w:rPr>
@@ -7715,14 +7600,7 @@
                         <w:rFonts w:ascii="Calibri"/>
                         <w:spacing w:val="-5"/>
                       </w:rPr>
-                      <w:t>1</w:t>
-                    </w:r>
-                    <w:r>
-                      <w:rPr>
-                        <w:rFonts w:ascii="Calibri"/>
-                        <w:spacing w:val="-5"/>
-                      </w:rPr>
-                      <w:t>0</w:t>
+                      <w:t>10</w:t>
                     </w:r>
                     <w:r>
                       <w:rPr>
@@ -7875,14 +7753,7 @@
                               <w:rFonts w:ascii="Calibri"/>
                               <w:spacing w:val="-5"/>
                             </w:rPr>
-                            <w:t>1</w:t>
-                          </w:r>
-                          <w:r>
-                            <w:rPr>
-                              <w:rFonts w:ascii="Calibri"/>
-                              <w:spacing w:val="-5"/>
-                            </w:rPr>
-                            <w:t>0</w:t>
+                            <w:t>10</w:t>
                           </w:r>
                           <w:r>
                             <w:rPr>
@@ -7946,14 +7817,7 @@
                         <w:rFonts w:ascii="Calibri"/>
                         <w:spacing w:val="-5"/>
                       </w:rPr>
-                      <w:t>1</w:t>
-                    </w:r>
-                    <w:r>
-                      <w:rPr>
-                        <w:rFonts w:ascii="Calibri"/>
-                        <w:spacing w:val="-5"/>
-                      </w:rPr>
-                      <w:t>0</w:t>
+                      <w:t>10</w:t>
                     </w:r>
                     <w:r>
                       <w:rPr>

</xml_diff>

<commit_message>
Correções ortográficas na documentação
</commit_message>
<xml_diff>
--- a/private/documentacao/PI-Documentacao-NeedForSpeed.docx
+++ b/private/documentacao/PI-Documentacao-NeedForSpeed.docx
@@ -700,7 +700,14 @@
                 <w:sz w:val="24"/>
                 <w:szCs w:val="24"/>
               </w:rPr>
-              <w:t>Do</w:t>
+              <w:t>d</w:t>
+            </w:r>
+            <w:r>
+              <w:rPr>
+                <w:sz w:val="24"/>
+                <w:szCs w:val="24"/>
+              </w:rPr>
+              <w:t>o</w:t>
             </w:r>
             <w:r>
               <w:rPr>
@@ -831,7 +838,14 @@
                 <w:sz w:val="24"/>
                 <w:szCs w:val="24"/>
               </w:rPr>
-              <w:t>Do</w:t>
+              <w:t>d</w:t>
+            </w:r>
+            <w:r>
+              <w:rPr>
+                <w:sz w:val="24"/>
+                <w:szCs w:val="24"/>
+              </w:rPr>
+              <w:t>o</w:t>
             </w:r>
             <w:r>
               <w:rPr>
@@ -1103,7 +1117,14 @@
                 <w:sz w:val="24"/>
                 <w:szCs w:val="24"/>
               </w:rPr>
-              <w:t>Do</w:t>
+              <w:t>d</w:t>
+            </w:r>
+            <w:r>
+              <w:rPr>
+                <w:sz w:val="24"/>
+                <w:szCs w:val="24"/>
+              </w:rPr>
+              <w:t>o</w:t>
             </w:r>
             <w:r>
               <w:rPr>
@@ -1498,7 +1519,13 @@
         <w:t>Electronic Arts (EA)</w:t>
       </w:r>
       <w:r>
-        <w:t>. O estilo excêntrico das corridas de rua aliado ao visual realista rapidamente conquistou o público, especialmente no Brasil, impulsionado pelo surgimento das lan houses e pela popularização da subcultura do automobilismo.</w:t>
+        <w:t>. O estilo excêntrico das corridas de rua</w:t>
+      </w:r>
+      <w:r>
+        <w:t>,</w:t>
+      </w:r>
+      <w:r>
+        <w:t xml:space="preserve"> aliado ao visual realista rapidamente conquistou o público, especialmente no Brasil, impulsionado pelo surgimento das lan houses e pela popularização da subcultura do automobilismo.</w:t>
       </w:r>
     </w:p>
     <w:p>
@@ -2035,22 +2062,14 @@
         <w:rPr>
           <w:lang w:val="pt-BR" w:eastAsia="pt-BR"/>
         </w:rPr>
-        <w:t xml:space="preserve">Implementar o sistema em uma máquina virtual </w:t>
-      </w:r>
-      <w:proofErr w:type="spellStart"/>
+        <w:t>Implementar o sistema em uma máquina virtual Lubunt</w:t>
+      </w:r>
       <w:r>
         <w:rPr>
           <w:lang w:val="pt-BR" w:eastAsia="pt-BR"/>
         </w:rPr>
-        <w:t>Lubunt</w:t>
-      </w:r>
-      <w:r>
-        <w:rPr>
-          <w:lang w:val="pt-BR" w:eastAsia="pt-BR"/>
-        </w:rPr>
         <w:t>u</w:t>
       </w:r>
-      <w:proofErr w:type="spellEnd"/>
       <w:r>
         <w:rPr>
           <w:lang w:val="pt-BR" w:eastAsia="pt-BR"/>
@@ -2105,6 +2124,9 @@
         <w:spacing w:line="360" w:lineRule="auto"/>
         <w:ind w:left="262" w:right="415" w:firstLine="359"/>
         <w:jc w:val="both"/>
+        <w:rPr>
+          <w:lang w:val="pt-BR"/>
+        </w:rPr>
         <w:sectPr>
           <w:pgSz w:w="12240" w:h="15840"/>
           <w:pgMar w:top="1320" w:right="720" w:bottom="280" w:left="1440" w:header="535" w:footer="0" w:gutter="0"/>
@@ -2112,22 +2134,170 @@
         </w:sectPr>
       </w:pPr>
       <w:r>
-        <w:t xml:space="preserve">Desde muito jovem sou apaixonado pelo meio automotivo, acompanhando vídeos, filmes, jogos, marcas e </w:t>
-      </w:r>
-      <w:r>
-        <w:t xml:space="preserve">empresas. Portanto, a saga de jogos da Electronic Arts entrou na minha vida muito cedo, sendo Need For Speed: Underground 2 o primeiro exemplar da franquia que joguei, e </w:t>
-      </w:r>
-      <w:r>
-        <w:t xml:space="preserve">lembro-me de ter me maravilhado com os detalhes do jogo. A jogabilidade, os  gráficos, a ambientação e principalmente as músicas icônicas </w:t>
-      </w:r>
-      <w:r>
-        <w:t>fizeram</w:t>
-      </w:r>
-      <w:r>
-        <w:t xml:space="preserve"> </w:t>
-      </w:r>
-      <w:r>
-        <w:t>a minha experiência  ser incrível, tanto que até hoje acompanho a franquia, conquistando troféus em jogos e interagindo com a comunidade.</w:t>
+        <w:t xml:space="preserve">Desde muito </w:t>
+      </w:r>
+      <w:r>
+        <w:t>cedo,</w:t>
+      </w:r>
+      <w:r>
+        <w:t xml:space="preserve"> </w:t>
+      </w:r>
+      <w:r>
+        <w:t>desenvolvi uma grande paixão</w:t>
+      </w:r>
+      <w:r>
+        <w:t xml:space="preserve"> pelo </w:t>
+      </w:r>
+      <w:r>
+        <w:t xml:space="preserve">universo </w:t>
+      </w:r>
+      <w:r>
+        <w:t xml:space="preserve">automotivo, acompanhando vídeos, filmes, jogos, marcas e </w:t>
+      </w:r>
+      <w:r>
+        <w:t>empresas</w:t>
+      </w:r>
+      <w:r>
+        <w:t xml:space="preserve"> no setor</w:t>
+      </w:r>
+      <w:r>
+        <w:t xml:space="preserve">. </w:t>
+      </w:r>
+      <w:r>
+        <w:t>Nesse contexto</w:t>
+      </w:r>
+      <w:r>
+        <w:t xml:space="preserve">, a </w:t>
+      </w:r>
+      <w:r>
+        <w:t xml:space="preserve">icônica franquia </w:t>
+      </w:r>
+      <w:r>
+        <w:rPr>
+          <w:i/>
+          <w:iCs/>
+        </w:rPr>
+        <w:t>Need For Speed</w:t>
+      </w:r>
+      <w:r>
+        <w:rPr>
+          <w:i/>
+          <w:iCs/>
+        </w:rPr>
+        <w:t xml:space="preserve">, </w:t>
+      </w:r>
+      <w:r>
+        <w:t>da Electronic Arts,</w:t>
+      </w:r>
+      <w:r>
+        <w:t xml:space="preserve"> </w:t>
+      </w:r>
+      <w:r>
+        <w:t>passou a fazer parte da minha vida há muito tempo.</w:t>
+      </w:r>
+      <w:r>
+        <w:t xml:space="preserve"> </w:t>
+      </w:r>
+      <w:r>
+        <w:t xml:space="preserve">O primeiro título que joguei foi </w:t>
+      </w:r>
+      <w:r>
+        <w:rPr>
+          <w:i/>
+          <w:iCs/>
+        </w:rPr>
+        <w:t>Need For Speed: Underground 2</w:t>
+      </w:r>
+      <w:r>
+        <w:rPr>
+          <w:i/>
+          <w:iCs/>
+        </w:rPr>
+        <w:t>,</w:t>
+      </w:r>
+      <w:r>
+        <w:t xml:space="preserve"> e </w:t>
+      </w:r>
+      <w:r>
+        <w:t xml:space="preserve">lembro-me de ter </w:t>
+      </w:r>
+      <w:r>
+        <w:t xml:space="preserve">ficado impressionado </w:t>
+      </w:r>
+      <w:r>
+        <w:t>com o</w:t>
+      </w:r>
+      <w:r>
+        <w:t xml:space="preserve"> nível de</w:t>
+      </w:r>
+      <w:r>
+        <w:t xml:space="preserve"> detalhe do jogo. A jogabilidade</w:t>
+      </w:r>
+      <w:r>
+        <w:t xml:space="preserve"> envolvente</w:t>
+      </w:r>
+      <w:r>
+        <w:t>, os  gráficos</w:t>
+      </w:r>
+      <w:r>
+        <w:t xml:space="preserve"> marcantes</w:t>
+      </w:r>
+      <w:r>
+        <w:t>, a ambientação</w:t>
+      </w:r>
+      <w:r>
+        <w:t xml:space="preserve"> da cidade</w:t>
+      </w:r>
+      <w:r>
+        <w:t xml:space="preserve"> e</w:t>
+      </w:r>
+      <w:r>
+        <w:t>,</w:t>
+      </w:r>
+      <w:r>
+        <w:t xml:space="preserve"> principalmente</w:t>
+      </w:r>
+      <w:r>
+        <w:t>,</w:t>
+      </w:r>
+      <w:r>
+        <w:t xml:space="preserve"> a</w:t>
+      </w:r>
+      <w:r>
+        <w:t xml:space="preserve"> trilha sonora inesquecível tornaram essa </w:t>
+      </w:r>
+      <w:r>
+        <w:t xml:space="preserve">experiência </w:t>
+      </w:r>
+      <w:r>
+        <w:t>única.</w:t>
+      </w:r>
+      <w:r>
+        <w:t xml:space="preserve"> </w:t>
+      </w:r>
+      <w:r>
+        <w:t xml:space="preserve">Desde então, continuo </w:t>
+      </w:r>
+      <w:r>
+        <w:t>acompanh</w:t>
+      </w:r>
+      <w:r>
+        <w:t>ando</w:t>
+      </w:r>
+      <w:r>
+        <w:t xml:space="preserve"> a</w:t>
+      </w:r>
+      <w:r>
+        <w:t xml:space="preserve"> evolução da</w:t>
+      </w:r>
+      <w:r>
+        <w:t xml:space="preserve"> franquia, conquistando troféus em jogos e </w:t>
+      </w:r>
+      <w:r>
+        <w:t>participando ativamente d</w:t>
+      </w:r>
+      <w:r>
+        <w:t>a comunidade.</w:t>
       </w:r>
     </w:p>
     <w:p>
@@ -2146,8 +2316,6 @@
           <w:rFonts w:ascii="Arial MT" w:hAnsi="Arial MT"/>
         </w:rPr>
       </w:pPr>
-      <w:bookmarkStart w:id="2" w:name="_bookmark4"/>
-      <w:bookmarkEnd w:id="2"/>
       <w:r>
         <w:rPr>
           <w:rFonts w:ascii="Arial MT" w:hAnsi="Arial MT"/>
@@ -2183,8 +2351,8 @@
           <w:szCs w:val="24"/>
         </w:rPr>
       </w:pPr>
-      <w:bookmarkStart w:id="3" w:name="_bookmark5"/>
-      <w:bookmarkEnd w:id="3"/>
+      <w:bookmarkStart w:id="2" w:name="_bookmark5"/>
+      <w:bookmarkEnd w:id="2"/>
       <w:r>
         <w:rPr>
           <w:sz w:val="24"/>
@@ -2220,7 +2388,14 @@
           <w:sz w:val="24"/>
           <w:szCs w:val="24"/>
         </w:rPr>
-        <w:t>Do</w:t>
+        <w:t>d</w:t>
+      </w:r>
+      <w:r>
+        <w:rPr>
+          <w:sz w:val="24"/>
+          <w:szCs w:val="24"/>
+        </w:rPr>
+        <w:t>o</w:t>
       </w:r>
       <w:r>
         <w:rPr>
@@ -2840,8 +3015,8 @@
           <w:szCs w:val="24"/>
         </w:rPr>
       </w:pPr>
-      <w:bookmarkStart w:id="4" w:name="_bookmark7"/>
-      <w:bookmarkEnd w:id="4"/>
+      <w:bookmarkStart w:id="3" w:name="_bookmark7"/>
+      <w:bookmarkEnd w:id="3"/>
       <w:r>
         <w:rPr>
           <w:sz w:val="24"/>
@@ -2863,7 +3038,14 @@
           <w:sz w:val="24"/>
           <w:szCs w:val="24"/>
         </w:rPr>
-        <w:t>Do</w:t>
+        <w:t>d</w:t>
+      </w:r>
+      <w:r>
+        <w:rPr>
+          <w:sz w:val="24"/>
+          <w:szCs w:val="24"/>
+        </w:rPr>
+        <w:t>o</w:t>
       </w:r>
       <w:r>
         <w:rPr>
@@ -3912,8 +4094,8 @@
           <w:szCs w:val="24"/>
         </w:rPr>
       </w:pPr>
-      <w:bookmarkStart w:id="5" w:name="_bookmark8"/>
-      <w:bookmarkEnd w:id="5"/>
+      <w:bookmarkStart w:id="4" w:name="_bookmark8"/>
+      <w:bookmarkEnd w:id="4"/>
       <w:r>
         <w:rPr>
           <w:sz w:val="24"/>
@@ -4414,8 +4596,8 @@
           <w:szCs w:val="24"/>
         </w:rPr>
       </w:pPr>
-      <w:bookmarkStart w:id="6" w:name="_bookmark9"/>
-      <w:bookmarkEnd w:id="6"/>
+      <w:bookmarkStart w:id="5" w:name="_bookmark9"/>
+      <w:bookmarkEnd w:id="5"/>
       <w:r>
         <w:rPr>
           <w:sz w:val="24"/>
@@ -5028,8 +5210,8 @@
           <w:szCs w:val="24"/>
         </w:rPr>
       </w:pPr>
-      <w:bookmarkStart w:id="7" w:name="_bookmark10"/>
-      <w:bookmarkEnd w:id="7"/>
+      <w:bookmarkStart w:id="6" w:name="_bookmark10"/>
+      <w:bookmarkEnd w:id="6"/>
       <w:r>
         <w:rPr>
           <w:sz w:val="24"/>
@@ -5495,8 +5677,8 @@
           <w:szCs w:val="24"/>
         </w:rPr>
       </w:pPr>
-      <w:bookmarkStart w:id="8" w:name="_bookmark11"/>
-      <w:bookmarkEnd w:id="8"/>
+      <w:bookmarkStart w:id="7" w:name="_bookmark11"/>
+      <w:bookmarkEnd w:id="7"/>
       <w:r>
         <w:rPr>
           <w:sz w:val="24"/>
@@ -5517,7 +5699,14 @@
           <w:sz w:val="24"/>
           <w:szCs w:val="24"/>
         </w:rPr>
-        <w:t>Do</w:t>
+        <w:t>d</w:t>
+      </w:r>
+      <w:r>
+        <w:rPr>
+          <w:sz w:val="24"/>
+          <w:szCs w:val="24"/>
+        </w:rPr>
+        <w:t>o</w:t>
       </w:r>
       <w:r>
         <w:rPr>
@@ -5943,8 +6132,8 @@
           <w:b/>
         </w:rPr>
       </w:pPr>
-      <w:bookmarkStart w:id="9" w:name="_bookmark12"/>
-      <w:bookmarkEnd w:id="9"/>
+      <w:bookmarkStart w:id="8" w:name="_bookmark12"/>
+      <w:bookmarkEnd w:id="8"/>
     </w:p>
     <w:p>
       <w:pPr>
@@ -5961,8 +6150,8 @@
           <w:rFonts w:ascii="Arial MT" w:hAnsi="Arial MT"/>
         </w:rPr>
       </w:pPr>
-      <w:bookmarkStart w:id="10" w:name="_bookmark13"/>
-      <w:bookmarkEnd w:id="10"/>
+      <w:bookmarkStart w:id="9" w:name="_bookmark13"/>
+      <w:bookmarkEnd w:id="9"/>
       <w:r>
         <w:rPr>
           <w:rFonts w:ascii="Arial MT" w:hAnsi="Arial MT"/>
@@ -6161,8 +6350,8 @@
           <w:rFonts w:ascii="Arial MT" w:hAnsi="Arial MT"/>
         </w:rPr>
       </w:pPr>
-      <w:bookmarkStart w:id="11" w:name="_bookmark14"/>
-      <w:bookmarkEnd w:id="11"/>
+      <w:bookmarkStart w:id="10" w:name="_bookmark14"/>
+      <w:bookmarkEnd w:id="10"/>
       <w:r>
         <w:rPr>
           <w:rFonts w:ascii="Arial MT" w:hAnsi="Arial MT"/>
@@ -6665,8 +6854,8 @@
           <w:rFonts w:ascii="Arial MT" w:hAnsi="Arial MT"/>
         </w:rPr>
       </w:pPr>
-      <w:bookmarkStart w:id="12" w:name="_bookmark15"/>
-      <w:bookmarkEnd w:id="12"/>
+      <w:bookmarkStart w:id="11" w:name="_bookmark15"/>
+      <w:bookmarkEnd w:id="11"/>
       <w:r>
         <w:rPr>
           <w:rFonts w:ascii="Arial MT" w:hAnsi="Arial MT"/>
@@ -6704,8 +6893,8 @@
           <w:lang w:val="pt-BR" w:eastAsia="pt-BR"/>
         </w:rPr>
       </w:pPr>
-      <w:bookmarkStart w:id="13" w:name="_bookmark1"/>
-      <w:bookmarkEnd w:id="13"/>
+      <w:bookmarkStart w:id="12" w:name="_bookmark1"/>
+      <w:bookmarkEnd w:id="12"/>
       <w:r>
         <w:rPr>
           <w:rFonts w:eastAsia="Times New Roman" w:cs="Calibri"/>
@@ -6741,22 +6930,8 @@
           <w:szCs w:val="24"/>
           <w:lang w:val="pt-BR" w:eastAsia="pt-BR"/>
         </w:rPr>
-        <w:t xml:space="preserve"> Discussão de franquia | EA </w:t>
-      </w:r>
-      <w:proofErr w:type="spellStart"/>
-      <w:r>
-        <w:rPr>
-          <w:rFonts w:eastAsia="Times New Roman" w:cs="Calibri"/>
-          <w:b/>
-          <w:bCs/>
-          <w:color w:val="000000"/>
-          <w:sz w:val="24"/>
-          <w:szCs w:val="24"/>
-          <w:lang w:val="pt-BR" w:eastAsia="pt-BR"/>
-        </w:rPr>
-        <w:t>Forums</w:t>
-      </w:r>
-      <w:proofErr w:type="spellEnd"/>
+        <w:t> Discussão de franquia | EA Forums</w:t>
+      </w:r>
       <w:r>
         <w:rPr>
           <w:rFonts w:eastAsia="Times New Roman" w:cs="Calibri"/>
@@ -6799,7 +6974,6 @@
           <w:lang w:val="pt-BR" w:eastAsia="pt-BR"/>
         </w:rPr>
       </w:pPr>
-      <w:proofErr w:type="spellStart"/>
       <w:r>
         <w:rPr>
           <w:rFonts w:eastAsia="Times New Roman" w:cs="Calibri"/>
@@ -6810,46 +6984,7 @@
           <w:szCs w:val="24"/>
           <w:lang w:val="pt-BR" w:eastAsia="pt-BR"/>
         </w:rPr>
-        <w:t>Need</w:t>
-      </w:r>
-      <w:proofErr w:type="spellEnd"/>
-      <w:r>
-        <w:rPr>
-          <w:rFonts w:eastAsia="Times New Roman" w:cs="Calibri"/>
-          <w:b/>
-          <w:bCs/>
-          <w:color w:val="000000"/>
-          <w:sz w:val="24"/>
-          <w:szCs w:val="24"/>
-          <w:lang w:val="pt-BR" w:eastAsia="pt-BR"/>
-        </w:rPr>
-        <w:t xml:space="preserve"> for </w:t>
-      </w:r>
-      <w:proofErr w:type="spellStart"/>
-      <w:r>
-        <w:rPr>
-          <w:rFonts w:eastAsia="Times New Roman" w:cs="Calibri"/>
-          <w:b/>
-          <w:bCs/>
-          <w:color w:val="000000"/>
-          <w:sz w:val="24"/>
-          <w:szCs w:val="24"/>
-          <w:lang w:val="pt-BR" w:eastAsia="pt-BR"/>
-        </w:rPr>
-        <w:t>Speed</w:t>
-      </w:r>
-      <w:proofErr w:type="spellEnd"/>
-      <w:r>
-        <w:rPr>
-          <w:rFonts w:eastAsia="Times New Roman" w:cs="Calibri"/>
-          <w:b/>
-          <w:bCs/>
-          <w:color w:val="000000"/>
-          <w:sz w:val="24"/>
-          <w:szCs w:val="24"/>
-          <w:lang w:val="pt-BR" w:eastAsia="pt-BR"/>
-        </w:rPr>
-        <w:t xml:space="preserve"> Wiki</w:t>
+        <w:t>Need for Speed Wiki</w:t>
       </w:r>
       <w:r>
         <w:rPr>
@@ -6859,29 +6994,7 @@
           <w:szCs w:val="24"/>
           <w:lang w:val="pt-BR" w:eastAsia="pt-BR"/>
         </w:rPr>
-        <w:t>. Disponível em: &lt;https://nfs.fandom.com/wiki/</w:t>
-      </w:r>
-      <w:proofErr w:type="spellStart"/>
-      <w:r>
-        <w:rPr>
-          <w:rFonts w:eastAsia="Times New Roman" w:cs="Calibri"/>
-          <w:color w:val="000000"/>
-          <w:sz w:val="24"/>
-          <w:szCs w:val="24"/>
-          <w:lang w:val="pt-BR" w:eastAsia="pt-BR"/>
-        </w:rPr>
-        <w:t>Need_for_Speed_Wiki</w:t>
-      </w:r>
-      <w:proofErr w:type="spellEnd"/>
-      <w:r>
-        <w:rPr>
-          <w:rFonts w:eastAsia="Times New Roman" w:cs="Calibri"/>
-          <w:color w:val="000000"/>
-          <w:sz w:val="24"/>
-          <w:szCs w:val="24"/>
-          <w:lang w:val="pt-BR" w:eastAsia="pt-BR"/>
-        </w:rPr>
-        <w:t>&gt;.</w:t>
+        <w:t>. Disponível em: &lt;https://nfs.fandom.com/wiki/Need_for_Speed_Wiki&gt;.</w:t>
       </w:r>
       <w:r>
         <w:rPr>

</xml_diff>